<commit_message>
add messages awesome fonts symbols
</commit_message>
<xml_diff>
--- a/MkulimaAid Project Proposal final year - Copy.docx
+++ b/MkulimaAid Project Proposal final year - Copy.docx
@@ -151,6 +151,26 @@
         </w:rPr>
         <w:t xml:space="preserve"> Proposal</w:t>
       </w:r>
+    </w:p>
+    <w:p>
+      <w:pPr>
+        <w:jc w:val="center"/>
+        <w:rPr>
+          <w:rFonts w:ascii="Times New Roman" w:hAnsi="Times New Roman" w:cs="Times New Roman"/>
+          <w:b/>
+          <w:sz w:val="32"/>
+          <w:szCs w:val="32"/>
+        </w:rPr>
+      </w:pPr>
+      <w:r>
+        <w:rPr>
+          <w:rFonts w:ascii="Times New Roman" w:hAnsi="Times New Roman" w:cs="Times New Roman"/>
+          <w:b/>
+          <w:sz w:val="32"/>
+          <w:szCs w:val="32"/>
+        </w:rPr>
+        <w:t xml:space="preserve">Prepared by: </w:t>
+      </w:r>
       <w:bookmarkStart w:id="0" w:name="_GoBack"/>
       <w:bookmarkEnd w:id="0"/>
     </w:p>
@@ -171,27 +191,7 @@
           <w:sz w:val="32"/>
           <w:szCs w:val="32"/>
         </w:rPr>
-        <w:t>Prepared by: Fabius Lihanda Achevi</w:t>
-      </w:r>
-    </w:p>
-    <w:p>
-      <w:pPr>
-        <w:jc w:val="center"/>
-        <w:rPr>
-          <w:rFonts w:ascii="Times New Roman" w:hAnsi="Times New Roman" w:cs="Times New Roman"/>
-          <w:b/>
-          <w:sz w:val="32"/>
-          <w:szCs w:val="32"/>
-        </w:rPr>
-      </w:pPr>
-      <w:r>
-        <w:rPr>
-          <w:rFonts w:ascii="Times New Roman" w:hAnsi="Times New Roman" w:cs="Times New Roman"/>
-          <w:b/>
-          <w:sz w:val="32"/>
-          <w:szCs w:val="32"/>
-        </w:rPr>
-        <w:t>Registration Number: S13/04376/21</w:t>
+        <w:t xml:space="preserve">Registration Number: </w:t>
       </w:r>
     </w:p>
     <w:p>
@@ -27767,7 +27767,7 @@
 </file>
 
 <file path=customXml/itemProps1.xml><?xml version="1.0" encoding="utf-8"?>
-<ds:datastoreItem xmlns:ds="http://schemas.openxmlformats.org/officeDocument/2006/customXml" ds:itemID="{0FC4875E-E334-406A-8E27-62D8BEEE45A8}">
+<ds:datastoreItem xmlns:ds="http://schemas.openxmlformats.org/officeDocument/2006/customXml" ds:itemID="{E1A724FF-F150-4C87-89A4-F2B4CC7989C0}">
   <ds:schemaRefs>
     <ds:schemaRef ds:uri="http://schemas.openxmlformats.org/officeDocument/2006/bibliography"/>
   </ds:schemaRefs>

</xml_diff>